<commit_message>
First working version of tower top calibration!
</commit_message>
<xml_diff>
--- a/processing/implementations/10m_Spanish_Fork_testing/Calibrations/Verifications/Derivations.docx
+++ b/processing/implementations/10m_Spanish_Fork_testing/Calibrations/Verifications/Derivations.docx
@@ -13,10 +13,10 @@
           <w:noProof/>
         </w:rPr>
         <w:drawing>
-          <wp:inline distT="0" distB="0" distL="0" distR="0" wp14:anchorId="683F14BC" wp14:editId="76698405">
-            <wp:extent cx="5943600" cy="4457700"/>
-            <wp:effectExtent l="0" t="0" r="0" b="0"/>
-            <wp:docPr id="1149959818" name="Picture 1"/>
+          <wp:inline distT="0" distB="0" distL="0" distR="0" wp14:anchorId="0C4891F4" wp14:editId="435ADC88">
+            <wp:extent cx="7266657" cy="5578213"/>
+            <wp:effectExtent l="6033" t="0" r="0" b="0"/>
+            <wp:docPr id="601967822" name="Picture 1" descr="A notebook with drawings on it&#10;&#10;Description automatically generated"/>
             <wp:cNvGraphicFramePr>
               <a:graphicFrameLocks xmlns:a="http://schemas.openxmlformats.org/drawingml/2006/main" noChangeAspect="1"/>
             </wp:cNvGraphicFramePr>
@@ -24,28 +24,27 @@
               <a:graphicData uri="http://schemas.openxmlformats.org/drawingml/2006/picture">
                 <pic:pic xmlns:pic="http://schemas.openxmlformats.org/drawingml/2006/picture">
                   <pic:nvPicPr>
-                    <pic:cNvPr id="0" name="Picture 1"/>
+                    <pic:cNvPr id="601967822" name="Picture 1" descr="A notebook with drawings on it&#10;&#10;Description automatically generated"/>
                     <pic:cNvPicPr>
                       <a:picLocks noChangeAspect="1" noChangeArrowheads="1"/>
                     </pic:cNvPicPr>
                   </pic:nvPicPr>
-                  <pic:blipFill>
+                  <pic:blipFill rotWithShape="1">
                     <a:blip r:embed="rId4" cstate="print">
+                      <a:grayscl/>
                       <a:extLst>
                         <a:ext uri="{28A0092B-C50C-407E-A947-70E740481C1C}">
                           <a14:useLocalDpi xmlns:a14="http://schemas.microsoft.com/office/drawing/2010/main" val="0"/>
                         </a:ext>
                       </a:extLst>
                     </a:blip>
-                    <a:srcRect/>
-                    <a:stretch>
-                      <a:fillRect/>
-                    </a:stretch>
+                    <a:srcRect l="26405" t="52751" r="29487" b="2104"/>
+                    <a:stretch/>
                   </pic:blipFill>
                   <pic:spPr bwMode="auto">
                     <a:xfrm rot="5400000">
                       <a:off x="0" y="0"/>
-                      <a:ext cx="5943600" cy="4457700"/>
+                      <a:ext cx="7287662" cy="5594337"/>
                     </a:xfrm>
                     <a:prstGeom prst="rect">
                       <a:avLst/>
@@ -54,6 +53,11 @@
                     <a:ln>
                       <a:noFill/>
                     </a:ln>
+                    <a:extLst>
+                      <a:ext uri="{53640926-AAD7-44D8-BBD7-CCE9431645EC}">
+                        <a14:shadowObscured xmlns:a14="http://schemas.microsoft.com/office/drawing/2010/main"/>
+                      </a:ext>
+                    </a:extLst>
                   </pic:spPr>
                 </pic:pic>
               </a:graphicData>
@@ -67,10 +71,67 @@
       <w:r>
         <w:br w:type="page"/>
       </w:r>
+      <w:r>
+        <w:rPr>
+          <w:noProof/>
+        </w:rPr>
+        <w:lastRenderedPageBreak/>
+        <w:drawing>
+          <wp:inline distT="0" distB="0" distL="0" distR="0" wp14:anchorId="7AF04D88" wp14:editId="35C978A2">
+            <wp:extent cx="3374521" cy="5485292"/>
+            <wp:effectExtent l="0" t="7620" r="8890" b="8890"/>
+            <wp:docPr id="1149959818" name="Picture 1" descr="A notebook with drawings on it&#10;&#10;Description automatically generated"/>
+            <wp:cNvGraphicFramePr>
+              <a:graphicFrameLocks xmlns:a="http://schemas.openxmlformats.org/drawingml/2006/main" noChangeAspect="1"/>
+            </wp:cNvGraphicFramePr>
+            <a:graphic xmlns:a="http://schemas.openxmlformats.org/drawingml/2006/main">
+              <a:graphicData uri="http://schemas.openxmlformats.org/drawingml/2006/picture">
+                <pic:pic xmlns:pic="http://schemas.openxmlformats.org/drawingml/2006/picture">
+                  <pic:nvPicPr>
+                    <pic:cNvPr id="1149959818" name="Picture 1" descr="A notebook with drawings on it&#10;&#10;Description automatically generated"/>
+                    <pic:cNvPicPr>
+                      <a:picLocks noChangeAspect="1" noChangeArrowheads="1"/>
+                    </pic:cNvPicPr>
+                  </pic:nvPicPr>
+                  <pic:blipFill rotWithShape="1">
+                    <a:blip r:embed="rId4" cstate="print">
+                      <a:grayscl/>
+                      <a:extLst>
+                        <a:ext uri="{28A0092B-C50C-407E-A947-70E740481C1C}">
+                          <a14:useLocalDpi xmlns:a14="http://schemas.microsoft.com/office/drawing/2010/main" val="0"/>
+                        </a:ext>
+                      </a:extLst>
+                    </a:blip>
+                    <a:srcRect l="26405" t="7906" r="56075" b="54123"/>
+                    <a:stretch/>
+                  </pic:blipFill>
+                  <pic:spPr bwMode="auto">
+                    <a:xfrm rot="5400000">
+                      <a:off x="0" y="0"/>
+                      <a:ext cx="3385017" cy="5502354"/>
+                    </a:xfrm>
+                    <a:prstGeom prst="rect">
+                      <a:avLst/>
+                    </a:prstGeom>
+                    <a:noFill/>
+                    <a:ln>
+                      <a:noFill/>
+                    </a:ln>
+                    <a:extLst>
+                      <a:ext uri="{53640926-AAD7-44D8-BBD7-CCE9431645EC}">
+                        <a14:shadowObscured xmlns:a14="http://schemas.microsoft.com/office/drawing/2010/main"/>
+                      </a:ext>
+                    </a:extLst>
+                  </pic:spPr>
+                </pic:pic>
+              </a:graphicData>
+            </a:graphic>
+          </wp:inline>
+        </w:drawing>
+      </w:r>
     </w:p>
     <w:p>
       <w:r>
-        <w:lastRenderedPageBreak/>
         <w:t>Rotor Segment My from Measurements</w:t>
       </w:r>
     </w:p>
@@ -80,8 +141,8 @@
           <w:noProof/>
         </w:rPr>
         <w:drawing>
-          <wp:inline distT="0" distB="0" distL="0" distR="0" wp14:anchorId="27FF97C6" wp14:editId="5F16528B">
-            <wp:extent cx="5943600" cy="4457700"/>
+          <wp:inline distT="0" distB="0" distL="0" distR="0" wp14:anchorId="27FF97C6" wp14:editId="035081BD">
+            <wp:extent cx="5514975" cy="4254045"/>
             <wp:effectExtent l="0" t="0" r="0" b="0"/>
             <wp:docPr id="667183401" name="Picture 2"/>
             <wp:cNvGraphicFramePr>
@@ -96,23 +157,22 @@
                       <a:picLocks noChangeAspect="1" noChangeArrowheads="1"/>
                     </pic:cNvPicPr>
                   </pic:nvPicPr>
-                  <pic:blipFill>
+                  <pic:blipFill rotWithShape="1">
                     <a:blip r:embed="rId5" cstate="print">
+                      <a:grayscl/>
                       <a:extLst>
                         <a:ext uri="{28A0092B-C50C-407E-A947-70E740481C1C}">
                           <a14:useLocalDpi xmlns:a14="http://schemas.microsoft.com/office/drawing/2010/main" val="0"/>
                         </a:ext>
                       </a:extLst>
                     </a:blip>
-                    <a:srcRect/>
-                    <a:stretch>
-                      <a:fillRect/>
-                    </a:stretch>
+                    <a:srcRect l="21314" t="17521" r="9294" b="11111"/>
+                    <a:stretch/>
                   </pic:blipFill>
                   <pic:spPr bwMode="auto">
-                    <a:xfrm rot="5400000">
+                    <a:xfrm>
                       <a:off x="0" y="0"/>
-                      <a:ext cx="5943600" cy="4457700"/>
+                      <a:ext cx="5518455" cy="4256729"/>
                     </a:xfrm>
                     <a:prstGeom prst="rect">
                       <a:avLst/>
@@ -121,6 +181,11 @@
                     <a:ln>
                       <a:noFill/>
                     </a:ln>
+                    <a:extLst>
+                      <a:ext uri="{53640926-AAD7-44D8-BBD7-CCE9431645EC}">
+                        <a14:shadowObscured xmlns:a14="http://schemas.microsoft.com/office/drawing/2010/main"/>
+                      </a:ext>
+                    </a:extLst>
                   </pic:spPr>
                 </pic:pic>
               </a:graphicData>

</xml_diff>